<commit_message>
Doc hecho y codigo aun por comentar
</commit_message>
<xml_diff>
--- a/p1_grupo21.docx
+++ b/p1_grupo21.docx
@@ -132,7 +132,7 @@
                               <w:txbxContent>
                                 <w:p>
                                   <w:pPr>
-                                    <w:pStyle w:val="Title"/>
+                                    <w:pStyle w:val="Ttulo"/>
                                     <w:rPr>
                                       <w:lang w:val="en-GB"/>
                                     </w:rPr>
@@ -158,7 +158,7 @@
                                 </w:p>
                                 <w:p>
                                   <w:pPr>
-                                    <w:pStyle w:val="Title"/>
+                                    <w:pStyle w:val="Ttulo"/>
                                     <w:rPr>
                                       <w:lang w:val="en-GB"/>
                                     </w:rPr>
@@ -213,7 +213,7 @@
                         <w:txbxContent>
                           <w:p>
                             <w:pPr>
-                              <w:pStyle w:val="Title"/>
+                              <w:pStyle w:val="Ttulo"/>
                               <w:rPr>
                                 <w:lang w:val="en-GB"/>
                               </w:rPr>
@@ -239,7 +239,7 @@
                           </w:p>
                           <w:p>
                             <w:pPr>
-                              <w:pStyle w:val="Title"/>
+                              <w:pStyle w:val="Ttulo"/>
                               <w:rPr>
                                 <w:lang w:val="en-GB"/>
                               </w:rPr>
@@ -313,7 +313,7 @@
                               <w:txbxContent>
                                 <w:p>
                                   <w:pPr>
-                                    <w:pStyle w:val="Subtitle"/>
+                                    <w:pStyle w:val="Subttulo"/>
                                     <w:rPr>
                                       <w:lang w:val="en-GB"/>
                                     </w:rPr>
@@ -327,7 +327,7 @@
                                 </w:p>
                                 <w:p>
                                   <w:pPr>
-                                    <w:pStyle w:val="Subtitle"/>
+                                    <w:pStyle w:val="Subttulo"/>
                                     <w:rPr>
                                       <w:lang w:val="en-GB"/>
                                     </w:rPr>
@@ -360,7 +360,7 @@
                         <w:txbxContent>
                           <w:p>
                             <w:pPr>
-                              <w:pStyle w:val="Subtitle"/>
+                              <w:pStyle w:val="Subttulo"/>
                               <w:rPr>
                                 <w:lang w:val="en-GB"/>
                               </w:rPr>
@@ -374,7 +374,7 @@
                           </w:p>
                           <w:p>
                             <w:pPr>
-                              <w:pStyle w:val="Subtitle"/>
+                              <w:pStyle w:val="Subttulo"/>
                               <w:rPr>
                                 <w:lang w:val="en-GB"/>
                               </w:rPr>
@@ -511,7 +511,7 @@
                               <w:txbxContent>
                                 <w:p>
                                   <w:pPr>
-                                    <w:pStyle w:val="Subtitle"/>
+                                    <w:pStyle w:val="Subttulo"/>
                                     <w:rPr>
                                       <w:sz w:val="44"/>
                                       <w:szCs w:val="14"/>
@@ -527,14 +527,16 @@
                                 </w:p>
                                 <w:p>
                                   <w:pPr>
-                                    <w:pStyle w:val="Subtitle"/>
+                                    <w:pStyle w:val="Subttulo"/>
                                     <w:rPr>
+                                      <w:rFonts w:ascii="Arial" w:hAnsi="Arial" w:cs="Arial"/>
                                       <w:sz w:val="22"/>
                                       <w:szCs w:val="2"/>
                                     </w:rPr>
                                   </w:pPr>
                                   <w:r>
                                     <w:rPr>
+                                      <w:rFonts w:ascii="Arial" w:hAnsi="Arial" w:cs="Arial"/>
                                       <w:sz w:val="22"/>
                                       <w:szCs w:val="2"/>
                                     </w:rPr>
@@ -542,6 +544,7 @@
                                   </w:r>
                                   <w:r>
                                     <w:rPr>
+                                      <w:rFonts w:ascii="Arial" w:hAnsi="Arial" w:cs="Arial"/>
                                       <w:sz w:val="22"/>
                                       <w:szCs w:val="2"/>
                                     </w:rPr>
@@ -549,10 +552,10 @@
                                   </w:r>
                                   <w:r>
                                     <w:rPr>
+                                      <w:rFonts w:ascii="Arial" w:hAnsi="Arial" w:cs="Arial"/>
                                       <w:sz w:val="22"/>
                                       <w:szCs w:val="2"/>
                                     </w:rPr>
-                                    <w:tab/>
                                     <w:t>mario.cobreros@estudiantes.uva.es</w:t>
                                   </w:r>
                                 </w:p>
@@ -577,7 +580,7 @@
                         <w:txbxContent>
                           <w:p>
                             <w:pPr>
-                              <w:pStyle w:val="Subtitle"/>
+                              <w:pStyle w:val="Subttulo"/>
                               <w:rPr>
                                 <w:sz w:val="44"/>
                                 <w:szCs w:val="14"/>
@@ -593,14 +596,16 @@
                           </w:p>
                           <w:p>
                             <w:pPr>
-                              <w:pStyle w:val="Subtitle"/>
+                              <w:pStyle w:val="Subttulo"/>
                               <w:rPr>
+                                <w:rFonts w:ascii="Arial" w:hAnsi="Arial" w:cs="Arial"/>
                                 <w:sz w:val="22"/>
                                 <w:szCs w:val="2"/>
                               </w:rPr>
                             </w:pPr>
                             <w:r>
                               <w:rPr>
+                                <w:rFonts w:ascii="Arial" w:hAnsi="Arial" w:cs="Arial"/>
                                 <w:sz w:val="22"/>
                                 <w:szCs w:val="2"/>
                               </w:rPr>
@@ -608,6 +613,7 @@
                             </w:r>
                             <w:r>
                               <w:rPr>
+                                <w:rFonts w:ascii="Arial" w:hAnsi="Arial" w:cs="Arial"/>
                                 <w:sz w:val="22"/>
                                 <w:szCs w:val="2"/>
                               </w:rPr>
@@ -615,10 +621,10 @@
                             </w:r>
                             <w:r>
                               <w:rPr>
+                                <w:rFonts w:ascii="Arial" w:hAnsi="Arial" w:cs="Arial"/>
                                 <w:sz w:val="22"/>
                                 <w:szCs w:val="2"/>
                               </w:rPr>
-                              <w:tab/>
                               <w:t>mario.cobreros@estudiantes.uva.es</w:t>
                             </w:r>
                           </w:p>
@@ -855,7 +861,7 @@
       <w:sdtContent>
         <w:p>
           <w:pPr>
-            <w:pStyle w:val="TOCHeading"/>
+            <w:pStyle w:val="TtuloTDC"/>
             <w:rPr>
               <w:rFonts w:asciiTheme="minorHAnsi" w:eastAsiaTheme="minorEastAsia" w:hAnsiTheme="minorHAnsi" w:cstheme="minorBidi"/>
               <w:color w:val="auto"/>
@@ -879,7 +885,7 @@
         </w:p>
         <w:p>
           <w:pPr>
-            <w:pStyle w:val="TOC1"/>
+            <w:pStyle w:val="TDC1"/>
             <w:tabs>
               <w:tab w:val="right" w:leader="dot" w:pos="9926"/>
             </w:tabs>
@@ -929,7 +935,7 @@
           <w:hyperlink w:anchor="_Toc122003487" w:history="1">
             <w:r>
               <w:rPr>
-                <w:rStyle w:val="Hyperlink"/>
+                <w:rStyle w:val="Hipervnculo"/>
                 <w:noProof/>
                 <w:color w:val="auto"/>
               </w:rPr>
@@ -994,7 +1000,7 @@
         </w:p>
         <w:p>
           <w:pPr>
-            <w:pStyle w:val="TOC1"/>
+            <w:pStyle w:val="TDC1"/>
             <w:tabs>
               <w:tab w:val="right" w:leader="dot" w:pos="9926"/>
             </w:tabs>
@@ -1008,7 +1014,7 @@
           <w:hyperlink w:anchor="_Toc122003488" w:history="1">
             <w:r>
               <w:rPr>
-                <w:rStyle w:val="Hyperlink"/>
+                <w:rStyle w:val="Hipervnculo"/>
                 <w:noProof/>
                 <w:color w:val="auto"/>
               </w:rPr>
@@ -1073,7 +1079,7 @@
         </w:p>
         <w:p>
           <w:pPr>
-            <w:pStyle w:val="TOC1"/>
+            <w:pStyle w:val="TDC1"/>
             <w:tabs>
               <w:tab w:val="right" w:leader="dot" w:pos="9926"/>
             </w:tabs>
@@ -1087,7 +1093,7 @@
           <w:hyperlink w:anchor="_Toc122003489" w:history="1">
             <w:r>
               <w:rPr>
-                <w:rStyle w:val="Hyperlink"/>
+                <w:rStyle w:val="Hipervnculo"/>
                 <w:noProof/>
                 <w:color w:val="auto"/>
               </w:rPr>
@@ -1177,15 +1183,7 @@
     <w:bookmarkStart w:id="0" w:name="_Toc122003487" w:displacedByCustomXml="prev"/>
     <w:p>
       <w:pPr>
-        <w:pStyle w:val="Heading1"/>
-        <w:rPr>
-          <w:color w:val="auto"/>
-        </w:rPr>
-      </w:pPr>
-    </w:p>
-    <w:p>
-      <w:pPr>
-        <w:pStyle w:val="Heading1"/>
+        <w:pStyle w:val="Ttulo1"/>
         <w:rPr>
           <w:color w:val="auto"/>
         </w:rPr>
@@ -1212,7 +1210,7 @@
     </w:p>
     <w:tbl>
       <w:tblPr>
-        <w:tblStyle w:val="TableGrid"/>
+        <w:tblStyle w:val="Tablaconcuadrcula"/>
         <w:tblW w:w="0" w:type="auto"/>
         <w:tblLook w:val="04A0" w:firstRow="1" w:lastRow="0" w:firstColumn="1" w:lastColumn="0" w:noHBand="0" w:noVBand="1"/>
       </w:tblPr>
@@ -1311,7 +1309,7 @@
     </w:tbl>
     <w:p>
       <w:pPr>
-        <w:pStyle w:val="Heading1"/>
+        <w:pStyle w:val="Ttulo1"/>
         <w:rPr>
           <w:color w:val="auto"/>
         </w:rPr>
@@ -1319,7 +1317,7 @@
     </w:p>
     <w:p>
       <w:pPr>
-        <w:pStyle w:val="Heading1"/>
+        <w:pStyle w:val="Ttulo1"/>
         <w:rPr>
           <w:color w:val="auto"/>
         </w:rPr>
@@ -1359,13 +1357,235 @@
         <w:rPr>
           <w:color w:val="auto"/>
         </w:rPr>
-        <w:t>de la realización de la práctica:</w:t>
+        <w:t>de la realización de la práctica</w:t>
       </w:r>
       <w:bookmarkEnd w:id="1"/>
+      <w:r>
+        <w:rPr>
+          <w:color w:val="auto"/>
+        </w:rPr>
+        <w:t>:</w:t>
+      </w:r>
     </w:p>
     <w:p>
       <w:pPr>
-        <w:pStyle w:val="NoSpacing"/>
+        <w:rPr>
+          <w:color w:val="auto"/>
+        </w:rPr>
+      </w:pPr>
+    </w:p>
+    <w:p>
+      <w:pPr>
+        <w:rPr>
+          <w:color w:val="auto"/>
+        </w:rPr>
+      </w:pPr>
+      <w:r>
+        <w:rPr>
+          <w:color w:val="auto"/>
+        </w:rPr>
+        <w:t xml:space="preserve">Hemos creado un programa Java con distintas funciones de apoyo para realizar correctamente la ejecución en bucle de los distintos algoritmos. </w:t>
+      </w:r>
+    </w:p>
+    <w:p>
+      <w:pPr>
+        <w:rPr>
+          <w:color w:val="auto"/>
+        </w:rPr>
+      </w:pPr>
+      <w:r>
+        <w:rPr>
+          <w:color w:val="auto"/>
+        </w:rPr>
+        <w:t>Entre ellas están:</w:t>
+      </w:r>
+    </w:p>
+    <w:p>
+      <w:pPr>
+        <w:rPr>
+          <w:color w:val="auto"/>
+        </w:rPr>
+      </w:pPr>
+    </w:p>
+    <w:p>
+      <w:pPr>
+        <w:pStyle w:val="Prrafodelista"/>
+        <w:numPr>
+          <w:ilvl w:val="0"/>
+          <w:numId w:val="3"/>
+        </w:numPr>
+        <w:rPr>
+          <w:color w:val="auto"/>
+        </w:rPr>
+      </w:pPr>
+      <w:r>
+        <w:rPr>
+          <w:color w:val="auto"/>
+        </w:rPr>
+        <w:t xml:space="preserve"> rellenarVector(int n)</w:t>
+      </w:r>
+      <w:r>
+        <w:rPr>
+          <w:color w:val="auto"/>
+        </w:rPr>
+        <w:t>:</w:t>
+      </w:r>
+      <w:r>
+        <w:rPr>
+          <w:color w:val="auto"/>
+        </w:rPr>
+        <w:t xml:space="preserve"> la cual utilizamos para devolver un vector ya inicializado con n valores que tienen un rango 0-2n para así evitar la aparición de valores repetidos. </w:t>
+      </w:r>
+    </w:p>
+    <w:p>
+      <w:pPr>
+        <w:pStyle w:val="Prrafodelista"/>
+        <w:rPr>
+          <w:color w:val="auto"/>
+        </w:rPr>
+      </w:pPr>
+    </w:p>
+    <w:p>
+      <w:pPr>
+        <w:pStyle w:val="Prrafodelista"/>
+        <w:numPr>
+          <w:ilvl w:val="0"/>
+          <w:numId w:val="3"/>
+        </w:numPr>
+        <w:rPr>
+          <w:color w:val="auto"/>
+        </w:rPr>
+      </w:pPr>
+      <w:r>
+        <w:rPr>
+          <w:color w:val="auto"/>
+        </w:rPr>
+        <w:t>c</w:t>
+      </w:r>
+      <w:r>
+        <w:rPr>
+          <w:color w:val="auto"/>
+        </w:rPr>
+        <w:t>omp/asig(int n): dos funci</w:t>
+      </w:r>
+      <w:r>
+        <w:rPr>
+          <w:color w:val="auto"/>
+        </w:rPr>
+        <w:t xml:space="preserve">ones que utilizamos en los propios algoritmos de ordenación para añadir, de forma más clara y menos engorrosa, comparaciones y asignaciones a las variables que almacenan esta información </w:t>
+      </w:r>
+    </w:p>
+    <w:p>
+      <w:pPr>
+        <w:pStyle w:val="Prrafodelista"/>
+        <w:rPr>
+          <w:color w:val="auto"/>
+        </w:rPr>
+      </w:pPr>
+    </w:p>
+    <w:p>
+      <w:pPr>
+        <w:pStyle w:val="Prrafodelista"/>
+        <w:rPr>
+          <w:color w:val="auto"/>
+        </w:rPr>
+      </w:pPr>
+    </w:p>
+    <w:p>
+      <w:pPr>
+        <w:rPr>
+          <w:color w:val="auto"/>
+        </w:rPr>
+      </w:pPr>
+      <w:r>
+        <w:rPr>
+          <w:color w:val="auto"/>
+        </w:rPr>
+        <w:t>El funcionamiento del programa consiste en tres bucles anidados:</w:t>
+      </w:r>
+    </w:p>
+    <w:p>
+      <w:pPr>
+        <w:rPr>
+          <w:color w:val="auto"/>
+        </w:rPr>
+      </w:pPr>
+      <w:r>
+        <w:rPr>
+          <w:color w:val="auto"/>
+        </w:rPr>
+        <w:t>El primero, el cual solo distingue cual de los tres algoritmos va a ser ejecutado; el segundo, el cual se repetirá 10 veces añadiendo 10.000 valores al vector en cada repetición y finalmente el tercero, con el que repetiremos 20 veces cada ejecución de n valores y que al finalizar realiza la media de las comparaciones, las asignaciones y el tiempo empleado.</w:t>
+      </w:r>
+      <w:r>
+        <w:rPr>
+          <w:color w:val="auto"/>
+        </w:rPr>
+        <w:t xml:space="preserve"> </w:t>
+      </w:r>
+    </w:p>
+    <w:p>
+      <w:pPr>
+        <w:rPr>
+          <w:color w:val="auto"/>
+        </w:rPr>
+      </w:pPr>
+    </w:p>
+    <w:p>
+      <w:pPr>
+        <w:rPr>
+          <w:color w:val="auto"/>
+        </w:rPr>
+      </w:pPr>
+      <w:r>
+        <w:rPr>
+          <w:color w:val="auto"/>
+        </w:rPr>
+        <w:lastRenderedPageBreak/>
+        <w:t xml:space="preserve">(Como añadido imprimimos </w:t>
+      </w:r>
+      <w:r>
+        <w:rPr>
+          <w:color w:val="auto"/>
+        </w:rPr>
+        <w:t>por pantalla</w:t>
+      </w:r>
+      <w:r>
+        <w:rPr>
+          <w:color w:val="auto"/>
+        </w:rPr>
+        <w:t xml:space="preserve"> el número del algoritmo que se está ejecutando y en que iteración se encuentra como forma de facilitar la espera y evitar pensar que se ha colgado el sistema debido al gran tiempo de ejecución de alguno de los algoritmos) .</w:t>
+      </w:r>
+    </w:p>
+    <w:p>
+      <w:pPr>
+        <w:rPr>
+          <w:color w:val="auto"/>
+        </w:rPr>
+      </w:pPr>
+    </w:p>
+    <w:p>
+      <w:pPr>
+        <w:rPr>
+          <w:color w:val="auto"/>
+        </w:rPr>
+      </w:pPr>
+      <w:r>
+        <w:rPr>
+          <w:color w:val="auto"/>
+        </w:rPr>
+        <w:t xml:space="preserve">Una vez realizados estos tres bucles, el programa finaliza, habiendo almacenado todos los datos en sus respectivas filas y columnas en un archivo .csv, el cual es abierto automáticamente en Excel para la rápida comprobación de los datos. </w:t>
+      </w:r>
+    </w:p>
+    <w:p>
+      <w:pPr>
+        <w:rPr>
+          <w:color w:val="auto"/>
+        </w:rPr>
+      </w:pPr>
+    </w:p>
+    <w:p>
+      <w:pPr>
+        <w:pStyle w:val="Sinespaciado"/>
         <w:rPr>
           <w:lang w:val="es-ES"/>
         </w:rPr>
@@ -1400,7 +1620,7 @@
     </w:p>
     <w:p>
       <w:pPr>
-        <w:pStyle w:val="Heading1"/>
+        <w:pStyle w:val="Ttulo1"/>
         <w:rPr>
           <w:color w:val="auto"/>
         </w:rPr>
@@ -1439,7 +1659,7 @@
     </w:p>
     <w:p>
       <w:pPr>
-        <w:pStyle w:val="NoSpacing"/>
+        <w:pStyle w:val="Sinespaciado"/>
         <w:ind w:left="720"/>
         <w:rPr>
           <w:b/>
@@ -1526,7 +1746,7 @@
     <w:sdtContent>
       <w:p>
         <w:pPr>
-          <w:pStyle w:val="Footer"/>
+          <w:pStyle w:val="Piedepgina"/>
         </w:pPr>
         <w:r>
           <w:fldChar w:fldCharType="begin"/>
@@ -1613,7 +1833,7 @@
         </w:tcPr>
         <w:p>
           <w:pPr>
-            <w:pStyle w:val="Header"/>
+            <w:pStyle w:val="Encabezado"/>
           </w:pPr>
           <w:r>
             <w:rPr>
@@ -1889,6 +2109,119 @@
     </w:lvl>
   </w:abstractNum>
   <w:abstractNum w:abstractNumId="1" w15:restartNumberingAfterBreak="0">
+    <w:nsid w:val="61BE7D7C"/>
+    <w:multiLevelType w:val="hybridMultilevel"/>
+    <w:tmpl w:val="FB9C5414"/>
+    <w:lvl w:ilvl="0" w:tplc="8000F052">
+      <w:start w:val="2"/>
+      <w:numFmt w:val="bullet"/>
+      <w:lvlText w:val="-"/>
+      <w:lvlJc w:val="left"/>
+      <w:pPr>
+        <w:ind w:left="720" w:hanging="360"/>
+      </w:pPr>
+      <w:rPr>
+        <w:rFonts w:ascii="Microsoft Sans Serif" w:eastAsiaTheme="minorEastAsia" w:hAnsi="Microsoft Sans Serif" w:cs="Microsoft Sans Serif" w:hint="default"/>
+      </w:rPr>
+    </w:lvl>
+    <w:lvl w:ilvl="1" w:tplc="08090003" w:tentative="1">
+      <w:start w:val="1"/>
+      <w:numFmt w:val="bullet"/>
+      <w:lvlText w:val="o"/>
+      <w:lvlJc w:val="left"/>
+      <w:pPr>
+        <w:ind w:left="1440" w:hanging="360"/>
+      </w:pPr>
+      <w:rPr>
+        <w:rFonts w:ascii="Courier New" w:hAnsi="Courier New" w:cs="Courier New" w:hint="default"/>
+      </w:rPr>
+    </w:lvl>
+    <w:lvl w:ilvl="2" w:tplc="08090005" w:tentative="1">
+      <w:start w:val="1"/>
+      <w:numFmt w:val="bullet"/>
+      <w:lvlText w:val=""/>
+      <w:lvlJc w:val="left"/>
+      <w:pPr>
+        <w:ind w:left="2160" w:hanging="360"/>
+      </w:pPr>
+      <w:rPr>
+        <w:rFonts w:ascii="Wingdings" w:hAnsi="Wingdings" w:hint="default"/>
+      </w:rPr>
+    </w:lvl>
+    <w:lvl w:ilvl="3" w:tplc="08090001" w:tentative="1">
+      <w:start w:val="1"/>
+      <w:numFmt w:val="bullet"/>
+      <w:lvlText w:val=""/>
+      <w:lvlJc w:val="left"/>
+      <w:pPr>
+        <w:ind w:left="2880" w:hanging="360"/>
+      </w:pPr>
+      <w:rPr>
+        <w:rFonts w:ascii="Symbol" w:hAnsi="Symbol" w:hint="default"/>
+      </w:rPr>
+    </w:lvl>
+    <w:lvl w:ilvl="4" w:tplc="08090003" w:tentative="1">
+      <w:start w:val="1"/>
+      <w:numFmt w:val="bullet"/>
+      <w:lvlText w:val="o"/>
+      <w:lvlJc w:val="left"/>
+      <w:pPr>
+        <w:ind w:left="3600" w:hanging="360"/>
+      </w:pPr>
+      <w:rPr>
+        <w:rFonts w:ascii="Courier New" w:hAnsi="Courier New" w:cs="Courier New" w:hint="default"/>
+      </w:rPr>
+    </w:lvl>
+    <w:lvl w:ilvl="5" w:tplc="08090005" w:tentative="1">
+      <w:start w:val="1"/>
+      <w:numFmt w:val="bullet"/>
+      <w:lvlText w:val=""/>
+      <w:lvlJc w:val="left"/>
+      <w:pPr>
+        <w:ind w:left="4320" w:hanging="360"/>
+      </w:pPr>
+      <w:rPr>
+        <w:rFonts w:ascii="Wingdings" w:hAnsi="Wingdings" w:hint="default"/>
+      </w:rPr>
+    </w:lvl>
+    <w:lvl w:ilvl="6" w:tplc="08090001" w:tentative="1">
+      <w:start w:val="1"/>
+      <w:numFmt w:val="bullet"/>
+      <w:lvlText w:val=""/>
+      <w:lvlJc w:val="left"/>
+      <w:pPr>
+        <w:ind w:left="5040" w:hanging="360"/>
+      </w:pPr>
+      <w:rPr>
+        <w:rFonts w:ascii="Symbol" w:hAnsi="Symbol" w:hint="default"/>
+      </w:rPr>
+    </w:lvl>
+    <w:lvl w:ilvl="7" w:tplc="08090003" w:tentative="1">
+      <w:start w:val="1"/>
+      <w:numFmt w:val="bullet"/>
+      <w:lvlText w:val="o"/>
+      <w:lvlJc w:val="left"/>
+      <w:pPr>
+        <w:ind w:left="5760" w:hanging="360"/>
+      </w:pPr>
+      <w:rPr>
+        <w:rFonts w:ascii="Courier New" w:hAnsi="Courier New" w:cs="Courier New" w:hint="default"/>
+      </w:rPr>
+    </w:lvl>
+    <w:lvl w:ilvl="8" w:tplc="08090005" w:tentative="1">
+      <w:start w:val="1"/>
+      <w:numFmt w:val="bullet"/>
+      <w:lvlText w:val=""/>
+      <w:lvlJc w:val="left"/>
+      <w:pPr>
+        <w:ind w:left="6480" w:hanging="360"/>
+      </w:pPr>
+      <w:rPr>
+        <w:rFonts w:ascii="Wingdings" w:hAnsi="Wingdings" w:hint="default"/>
+      </w:rPr>
+    </w:lvl>
+  </w:abstractNum>
+  <w:abstractNum w:abstractNumId="2" w15:restartNumberingAfterBreak="0">
     <w:nsid w:val="74EA0A97"/>
     <w:multiLevelType w:val="hybridMultilevel"/>
     <w:tmpl w:val="CC6E51B8"/>
@@ -2005,6 +2338,9 @@
     <w:abstractNumId w:val="0"/>
   </w:num>
   <w:num w:numId="2" w16cid:durableId="761102287">
+    <w:abstractNumId w:val="2"/>
+  </w:num>
+  <w:num w:numId="3" w16cid:durableId="7024714">
     <w:abstractNumId w:val="1"/>
   </w:num>
 </w:numbering>
@@ -2420,10 +2756,10 @@
       <w:lang w:val="es-ES"/>
     </w:rPr>
   </w:style>
-  <w:style w:type="paragraph" w:styleId="Heading1">
+  <w:style w:type="paragraph" w:styleId="Ttulo1">
     <w:name w:val="heading 1"/>
     <w:basedOn w:val="Normal"/>
-    <w:link w:val="Heading1Char"/>
+    <w:link w:val="Ttulo1Car"/>
     <w:uiPriority w:val="2"/>
     <w:qFormat/>
     <w:rsid w:val="004B7E44"/>
@@ -2438,10 +2774,10 @@
       <w:szCs w:val="24"/>
     </w:rPr>
   </w:style>
-  <w:style w:type="paragraph" w:styleId="Heading2">
+  <w:style w:type="paragraph" w:styleId="Ttulo2">
     <w:name w:val="heading 2"/>
     <w:basedOn w:val="Normal"/>
-    <w:link w:val="Heading2Char"/>
+    <w:link w:val="Ttulo2Car"/>
     <w:uiPriority w:val="2"/>
     <w:unhideWhenUsed/>
     <w:qFormat/>
@@ -2458,10 +2794,10 @@
       <w:sz w:val="52"/>
     </w:rPr>
   </w:style>
-  <w:style w:type="paragraph" w:styleId="Heading3">
+  <w:style w:type="paragraph" w:styleId="Ttulo3">
     <w:name w:val="heading 3"/>
     <w:basedOn w:val="Normal"/>
-    <w:link w:val="Heading3Char"/>
+    <w:link w:val="Ttulo3Car"/>
     <w:uiPriority w:val="2"/>
     <w:unhideWhenUsed/>
     <w:qFormat/>
@@ -2477,10 +2813,10 @@
       <w:sz w:val="24"/>
     </w:rPr>
   </w:style>
-  <w:style w:type="paragraph" w:styleId="Heading4">
+  <w:style w:type="paragraph" w:styleId="Ttulo4">
     <w:name w:val="heading 4"/>
     <w:basedOn w:val="Normal"/>
-    <w:link w:val="Heading4Char"/>
+    <w:link w:val="Ttulo4Car"/>
     <w:uiPriority w:val="2"/>
     <w:unhideWhenUsed/>
     <w:qFormat/>
@@ -2501,11 +2837,11 @@
       <w:sz w:val="24"/>
     </w:rPr>
   </w:style>
-  <w:style w:type="paragraph" w:styleId="Heading5">
+  <w:style w:type="paragraph" w:styleId="Ttulo5">
     <w:name w:val="heading 5"/>
     <w:basedOn w:val="Normal"/>
     <w:next w:val="Normal"/>
-    <w:link w:val="Heading5Char"/>
+    <w:link w:val="Ttulo5Car"/>
     <w:uiPriority w:val="2"/>
     <w:semiHidden/>
     <w:unhideWhenUsed/>
@@ -2524,13 +2860,13 @@
       <w:kern w:val="28"/>
     </w:rPr>
   </w:style>
-  <w:style w:type="character" w:default="1" w:styleId="DefaultParagraphFont">
+  <w:style w:type="character" w:default="1" w:styleId="Fuentedeprrafopredeter">
     <w:name w:val="Default Paragraph Font"/>
     <w:uiPriority w:val="1"/>
     <w:semiHidden/>
     <w:unhideWhenUsed/>
   </w:style>
-  <w:style w:type="table" w:default="1" w:styleId="TableNormal">
+  <w:style w:type="table" w:default="1" w:styleId="Tablanormal">
     <w:name w:val="Normal Table"/>
     <w:uiPriority w:val="99"/>
     <w:semiHidden/>
@@ -2545,16 +2881,16 @@
       </w:tblCellMar>
     </w:tblPr>
   </w:style>
-  <w:style w:type="numbering" w:default="1" w:styleId="NoList">
+  <w:style w:type="numbering" w:default="1" w:styleId="Sinlista">
     <w:name w:val="No List"/>
     <w:uiPriority w:val="99"/>
     <w:semiHidden/>
     <w:unhideWhenUsed/>
   </w:style>
-  <w:style w:type="character" w:customStyle="1" w:styleId="Heading1Char">
-    <w:name w:val="Heading 1 Char"/>
-    <w:basedOn w:val="DefaultParagraphFont"/>
-    <w:link w:val="Heading1"/>
+  <w:style w:type="character" w:customStyle="1" w:styleId="Ttulo1Car">
+    <w:name w:val="Título 1 Car"/>
+    <w:basedOn w:val="Fuentedeprrafopredeter"/>
+    <w:link w:val="Ttulo1"/>
     <w:uiPriority w:val="2"/>
     <w:rsid w:val="004B7E44"/>
     <w:rPr>
@@ -2565,10 +2901,10 @@
       <w:szCs w:val="24"/>
     </w:rPr>
   </w:style>
-  <w:style w:type="paragraph" w:styleId="Title">
+  <w:style w:type="paragraph" w:styleId="Ttulo">
     <w:name w:val="Title"/>
     <w:basedOn w:val="Normal"/>
-    <w:link w:val="TitleChar"/>
+    <w:link w:val="TtuloCar"/>
     <w:uiPriority w:val="1"/>
     <w:qFormat/>
     <w:rsid w:val="004B7E44"/>
@@ -2584,10 +2920,10 @@
       <w:szCs w:val="40"/>
     </w:rPr>
   </w:style>
-  <w:style w:type="character" w:customStyle="1" w:styleId="TitleChar">
-    <w:name w:val="Title Char"/>
-    <w:basedOn w:val="DefaultParagraphFont"/>
-    <w:link w:val="Title"/>
+  <w:style w:type="character" w:customStyle="1" w:styleId="TtuloCar">
+    <w:name w:val="Título Car"/>
+    <w:basedOn w:val="Fuentedeprrafopredeter"/>
+    <w:link w:val="Ttulo"/>
     <w:uiPriority w:val="1"/>
     <w:rsid w:val="004B7E44"/>
     <w:rPr>
@@ -2599,10 +2935,10 @@
       <w:szCs w:val="40"/>
     </w:rPr>
   </w:style>
-  <w:style w:type="paragraph" w:styleId="Subtitle">
+  <w:style w:type="paragraph" w:styleId="Subttulo">
     <w:name w:val="Subtitle"/>
     <w:basedOn w:val="Normal"/>
-    <w:link w:val="SubtitleChar"/>
+    <w:link w:val="SubttuloCar"/>
     <w:uiPriority w:val="4"/>
     <w:qFormat/>
     <w:rsid w:val="004B7E44"/>
@@ -2615,10 +2951,10 @@
       <w:sz w:val="72"/>
     </w:rPr>
   </w:style>
-  <w:style w:type="character" w:customStyle="1" w:styleId="SubtitleChar">
-    <w:name w:val="Subtitle Char"/>
-    <w:basedOn w:val="DefaultParagraphFont"/>
-    <w:link w:val="Subtitle"/>
+  <w:style w:type="character" w:customStyle="1" w:styleId="SubttuloCar">
+    <w:name w:val="Subtítulo Car"/>
+    <w:basedOn w:val="Fuentedeprrafopredeter"/>
+    <w:link w:val="Subttulo"/>
     <w:uiPriority w:val="4"/>
     <w:rsid w:val="004B7E44"/>
     <w:rPr>
@@ -2628,7 +2964,7 @@
       <w:szCs w:val="22"/>
     </w:rPr>
   </w:style>
-  <w:style w:type="paragraph" w:styleId="NoSpacing">
+  <w:style w:type="paragraph" w:styleId="Sinespaciado">
     <w:name w:val="No Spacing"/>
     <w:uiPriority w:val="1"/>
     <w:unhideWhenUsed/>
@@ -2642,10 +2978,10 @@
       <w:spacing w:val="10"/>
     </w:rPr>
   </w:style>
-  <w:style w:type="character" w:customStyle="1" w:styleId="Heading2Char">
-    <w:name w:val="Heading 2 Char"/>
-    <w:basedOn w:val="DefaultParagraphFont"/>
-    <w:link w:val="Heading2"/>
+  <w:style w:type="character" w:customStyle="1" w:styleId="Ttulo2Car">
+    <w:name w:val="Título 2 Car"/>
+    <w:basedOn w:val="Fuentedeprrafopredeter"/>
+    <w:link w:val="Ttulo2"/>
     <w:uiPriority w:val="2"/>
     <w:rsid w:val="004B7E44"/>
     <w:rPr>
@@ -2655,10 +2991,10 @@
       <w:szCs w:val="22"/>
     </w:rPr>
   </w:style>
-  <w:style w:type="character" w:customStyle="1" w:styleId="Heading3Char">
-    <w:name w:val="Heading 3 Char"/>
-    <w:basedOn w:val="DefaultParagraphFont"/>
-    <w:link w:val="Heading3"/>
+  <w:style w:type="character" w:customStyle="1" w:styleId="Ttulo3Car">
+    <w:name w:val="Título 3 Car"/>
+    <w:basedOn w:val="Fuentedeprrafopredeter"/>
+    <w:link w:val="Ttulo3"/>
     <w:uiPriority w:val="2"/>
     <w:rsid w:val="004B7E44"/>
     <w:rPr>
@@ -2668,10 +3004,10 @@
       <w:szCs w:val="22"/>
     </w:rPr>
   </w:style>
-  <w:style w:type="character" w:customStyle="1" w:styleId="Heading4Char">
-    <w:name w:val="Heading 4 Char"/>
-    <w:basedOn w:val="DefaultParagraphFont"/>
-    <w:link w:val="Heading4"/>
+  <w:style w:type="character" w:customStyle="1" w:styleId="Ttulo4Car">
+    <w:name w:val="Título 4 Car"/>
+    <w:basedOn w:val="Fuentedeprrafopredeter"/>
+    <w:link w:val="Ttulo4"/>
     <w:uiPriority w:val="2"/>
     <w:rsid w:val="004B7E44"/>
     <w:rPr>
@@ -2702,10 +3038,10 @@
       <w:szCs w:val="17"/>
     </w:rPr>
   </w:style>
-  <w:style w:type="character" w:customStyle="1" w:styleId="Heading5Char">
-    <w:name w:val="Heading 5 Char"/>
-    <w:basedOn w:val="DefaultParagraphFont"/>
-    <w:link w:val="Heading5"/>
+  <w:style w:type="character" w:customStyle="1" w:styleId="Ttulo5Car">
+    <w:name w:val="Título 5 Car"/>
+    <w:basedOn w:val="Fuentedeprrafopredeter"/>
+    <w:link w:val="Ttulo5"/>
     <w:uiPriority w:val="2"/>
     <w:semiHidden/>
     <w:rsid w:val="005A718F"/>
@@ -2717,10 +3053,10 @@
       <w:szCs w:val="18"/>
     </w:rPr>
   </w:style>
-  <w:style w:type="paragraph" w:styleId="Header">
+  <w:style w:type="paragraph" w:styleId="Encabezado">
     <w:name w:val="header"/>
     <w:basedOn w:val="Normal"/>
-    <w:link w:val="HeaderChar"/>
+    <w:link w:val="EncabezadoCar"/>
     <w:uiPriority w:val="99"/>
     <w:unhideWhenUsed/>
     <w:rsid w:val="005A718F"/>
@@ -2728,17 +3064,17 @@
       <w:spacing w:line="240" w:lineRule="auto"/>
     </w:pPr>
   </w:style>
-  <w:style w:type="character" w:customStyle="1" w:styleId="HeaderChar">
-    <w:name w:val="Header Char"/>
-    <w:basedOn w:val="DefaultParagraphFont"/>
-    <w:link w:val="Header"/>
+  <w:style w:type="character" w:customStyle="1" w:styleId="EncabezadoCar">
+    <w:name w:val="Encabezado Car"/>
+    <w:basedOn w:val="Fuentedeprrafopredeter"/>
+    <w:link w:val="Encabezado"/>
     <w:uiPriority w:val="99"/>
     <w:rsid w:val="005A718F"/>
   </w:style>
-  <w:style w:type="paragraph" w:styleId="Footer">
+  <w:style w:type="paragraph" w:styleId="Piedepgina">
     <w:name w:val="footer"/>
     <w:basedOn w:val="Normal"/>
-    <w:link w:val="FooterChar"/>
+    <w:link w:val="PiedepginaCar"/>
     <w:uiPriority w:val="99"/>
     <w:unhideWhenUsed/>
     <w:rsid w:val="005A718F"/>
@@ -2747,16 +3083,16 @@
       <w:jc w:val="center"/>
     </w:pPr>
   </w:style>
-  <w:style w:type="character" w:customStyle="1" w:styleId="FooterChar">
-    <w:name w:val="Footer Char"/>
-    <w:basedOn w:val="DefaultParagraphFont"/>
-    <w:link w:val="Footer"/>
+  <w:style w:type="character" w:customStyle="1" w:styleId="PiedepginaCar">
+    <w:name w:val="Pie de página Car"/>
+    <w:basedOn w:val="Fuentedeprrafopredeter"/>
+    <w:link w:val="Piedepgina"/>
     <w:uiPriority w:val="99"/>
     <w:rsid w:val="005A718F"/>
   </w:style>
-  <w:style w:type="character" w:styleId="PlaceholderText">
+  <w:style w:type="character" w:styleId="Textodelmarcadordeposicin">
     <w:name w:val="Placeholder Text"/>
-    <w:basedOn w:val="DefaultParagraphFont"/>
+    <w:basedOn w:val="Fuentedeprrafopredeter"/>
     <w:uiPriority w:val="99"/>
     <w:semiHidden/>
     <w:rsid w:val="00945900"/>
@@ -2764,9 +3100,9 @@
       <w:color w:val="808080"/>
     </w:rPr>
   </w:style>
-  <w:style w:type="character" w:styleId="Hyperlink">
+  <w:style w:type="character" w:styleId="Hipervnculo">
     <w:name w:val="Hyperlink"/>
-    <w:basedOn w:val="DefaultParagraphFont"/>
+    <w:basedOn w:val="Fuentedeprrafopredeter"/>
     <w:uiPriority w:val="99"/>
     <w:unhideWhenUsed/>
     <w:rsid w:val="00A457A2"/>
@@ -2775,9 +3111,9 @@
       <w:u w:val="single"/>
     </w:rPr>
   </w:style>
-  <w:style w:type="character" w:styleId="UnresolvedMention">
+  <w:style w:type="character" w:styleId="Mencinsinresolver">
     <w:name w:val="Unresolved Mention"/>
-    <w:basedOn w:val="DefaultParagraphFont"/>
+    <w:basedOn w:val="Fuentedeprrafopredeter"/>
     <w:uiPriority w:val="99"/>
     <w:semiHidden/>
     <w:unhideWhenUsed/>
@@ -2787,9 +3123,9 @@
       <w:shd w:val="clear" w:color="auto" w:fill="E1DFDD"/>
     </w:rPr>
   </w:style>
-  <w:style w:type="table" w:styleId="TableGrid">
+  <w:style w:type="table" w:styleId="Tablaconcuadrcula">
     <w:name w:val="Table Grid"/>
-    <w:basedOn w:val="TableNormal"/>
+    <w:basedOn w:val="Tablanormal"/>
     <w:uiPriority w:val="39"/>
     <w:rsid w:val="00653361"/>
     <w:pPr>
@@ -2806,9 +3142,9 @@
       </w:tblBorders>
     </w:tblPr>
   </w:style>
-  <w:style w:type="paragraph" w:styleId="TOCHeading">
+  <w:style w:type="paragraph" w:styleId="TtuloTDC">
     <w:name w:val="TOC Heading"/>
-    <w:basedOn w:val="Heading1"/>
+    <w:basedOn w:val="Ttulo1"/>
     <w:next w:val="Normal"/>
     <w:uiPriority w:val="39"/>
     <w:unhideWhenUsed/>
@@ -2828,7 +3164,7 @@
       <w:lang w:val="en-US"/>
     </w:rPr>
   </w:style>
-  <w:style w:type="paragraph" w:styleId="TOC1">
+  <w:style w:type="paragraph" w:styleId="TDC1">
     <w:name w:val="toc 1"/>
     <w:basedOn w:val="Normal"/>
     <w:next w:val="Normal"/>
@@ -2840,7 +3176,7 @@
       <w:spacing w:after="100"/>
     </w:pPr>
   </w:style>
-  <w:style w:type="paragraph" w:styleId="TOC2">
+  <w:style w:type="paragraph" w:styleId="TDC2">
     <w:name w:val="toc 2"/>
     <w:basedOn w:val="Normal"/>
     <w:next w:val="Normal"/>
@@ -2853,7 +3189,7 @@
       <w:ind w:left="280"/>
     </w:pPr>
   </w:style>
-  <w:style w:type="paragraph" w:styleId="ListParagraph">
+  <w:style w:type="paragraph" w:styleId="Prrafodelista">
     <w:name w:val="List Paragraph"/>
     <w:basedOn w:val="Normal"/>
     <w:uiPriority w:val="34"/>
@@ -2883,9 +3219,9 @@
       <w:lang w:val="en-GB" w:eastAsia="en-GB"/>
     </w:rPr>
   </w:style>
-  <w:style w:type="character" w:styleId="FollowedHyperlink">
+  <w:style w:type="character" w:styleId="Hipervnculovisitado">
     <w:name w:val="FollowedHyperlink"/>
-    <w:basedOn w:val="DefaultParagraphFont"/>
+    <w:basedOn w:val="Fuentedeprrafopredeter"/>
     <w:uiPriority w:val="99"/>
     <w:semiHidden/>
     <w:unhideWhenUsed/>

</xml_diff>